<commit_message>
word doc with more users stories w/byung joo
</commit_message>
<xml_diff>
--- a/user stories/Project 3 User Stories.docx
+++ b/user stories/Project 3 User Stories.docx
@@ -107,39 +107,27 @@
           </w:tcPr>
           <w:p>
             <w:r>
-              <w:t xml:space="preserve">I want to be able to access </w:t>
-            </w:r>
-            <w:r>
-              <w:t>an item details page</w:t>
-            </w:r>
-          </w:p>
-        </w:tc>
-        <w:tc>
-          <w:tcPr>
-            <w:tcW w:w="3192" w:type="dxa"/>
-          </w:tcPr>
-          <w:p>
-            <w:r>
-              <w:t xml:space="preserve">These are read only pages. The </w:t>
-            </w:r>
-            <w:r>
-              <w:t xml:space="preserve">detail page will show the traits and characteristics of each bicycles available for sale and the reviews associated with it </w:t>
-            </w:r>
-          </w:p>
-        </w:tc>
-        <w:tc>
-          <w:tcPr>
-            <w:tcW w:w="3192" w:type="dxa"/>
-          </w:tcPr>
-          <w:p>
-            <w:r>
-              <w:t xml:space="preserve">Our detail pages can pick up </w:t>
-            </w:r>
-            <w:r>
-              <w:t xml:space="preserve">individual item and review models-objects </w:t>
-            </w:r>
-            <w:r>
-              <w:t xml:space="preserve">via our </w:t>
+              <w:t>I want to be able to access an item details page</w:t>
+            </w:r>
+          </w:p>
+        </w:tc>
+        <w:tc>
+          <w:tcPr>
+            <w:tcW w:w="3192" w:type="dxa"/>
+          </w:tcPr>
+          <w:p>
+            <w:r>
+              <w:t xml:space="preserve">These are read only pages. The detail page will show the traits and characteristics of each bicycles available for sale and the reviews associated with it </w:t>
+            </w:r>
+          </w:p>
+        </w:tc>
+        <w:tc>
+          <w:tcPr>
+            <w:tcW w:w="3192" w:type="dxa"/>
+          </w:tcPr>
+          <w:p>
+            <w:r>
+              <w:t xml:space="preserve">Our detail pages can pick up individual item and review models-objects via our </w:t>
             </w:r>
             <w:proofErr w:type="spellStart"/>
             <w:r>
@@ -147,13 +135,7 @@
             </w:r>
             <w:proofErr w:type="spellEnd"/>
             <w:r>
-              <w:t xml:space="preserve"> layers correctly.</w:t>
-            </w:r>
-            <w:r>
-              <w:t xml:space="preserve"> </w:t>
-            </w:r>
-            <w:r>
-              <w:t xml:space="preserve">Our detail pages can pick up data via our </w:t>
+              <w:t xml:space="preserve"> layers correctly. Our detail pages can pick up data via our </w:t>
             </w:r>
             <w:proofErr w:type="spellStart"/>
             <w:r>
@@ -172,69 +154,108 @@
             <w:tcW w:w="3192" w:type="dxa"/>
           </w:tcPr>
           <w:p>
+            <w:r>
+              <w:t xml:space="preserve">When I log on to the home page, I want to be able to see the </w:t>
+            </w:r>
+            <w:r>
+              <w:t>highest rated products</w:t>
+            </w:r>
+          </w:p>
+        </w:tc>
+        <w:tc>
+          <w:tcPr>
+            <w:tcW w:w="3192" w:type="dxa"/>
+          </w:tcPr>
+          <w:p>
+            <w:r>
+              <w:t>The function embedded in the html will call a service in the experience layer which will pass it info on the bike item.</w:t>
+            </w:r>
+          </w:p>
+        </w:tc>
+        <w:tc>
+          <w:tcPr>
+            <w:tcW w:w="3192" w:type="dxa"/>
+          </w:tcPr>
+          <w:p>
+            <w:r>
+              <w:t>It displays fixtures with certain priority numbers correctly.</w:t>
+            </w:r>
+          </w:p>
+        </w:tc>
+      </w:tr>
+      <w:tr>
+        <w:tc>
+          <w:tcPr>
+            <w:tcW w:w="3192" w:type="dxa"/>
+          </w:tcPr>
+          <w:p>
+            <w:r>
+              <w:t>I want to be able to see an item list page via a dummy search page</w:t>
+            </w:r>
+          </w:p>
+        </w:tc>
+        <w:tc>
+          <w:tcPr>
+            <w:tcW w:w="3192" w:type="dxa"/>
+          </w:tcPr>
+          <w:p>
+            <w:r>
+              <w:t>A read only page of all the items</w:t>
+            </w:r>
+          </w:p>
+        </w:tc>
+        <w:tc>
+          <w:tcPr>
+            <w:tcW w:w="3192" w:type="dxa"/>
+          </w:tcPr>
+          <w:p>
+            <w:r>
+              <w:t>When we go to the item list page we are able to see details on all the items</w:t>
+            </w:r>
+          </w:p>
+        </w:tc>
+      </w:tr>
+      <w:tr>
+        <w:tc>
+          <w:tcPr>
+            <w:tcW w:w="3192" w:type="dxa"/>
+          </w:tcPr>
+          <w:p>
+            <w:r>
+              <w:t>An About Us page detailing the description of the business and what its functions are</w:t>
+            </w:r>
+          </w:p>
+        </w:tc>
+        <w:tc>
+          <w:tcPr>
+            <w:tcW w:w="3192" w:type="dxa"/>
+          </w:tcPr>
+          <w:p>
+            <w:r>
+              <w:t>A read only page detailing information about the site, founders, technologies, etc.</w:t>
+            </w:r>
+          </w:p>
+        </w:tc>
+        <w:tc>
+          <w:tcPr>
+            <w:tcW w:w="3192" w:type="dxa"/>
+          </w:tcPr>
+          <w:p>
+            <w:r>
+              <w:t>When we go to the About Us page we can see information about the company</w:t>
+            </w:r>
+          </w:p>
+        </w:tc>
+      </w:tr>
+      <w:tr>
+        <w:tc>
+          <w:tcPr>
+            <w:tcW w:w="3192" w:type="dxa"/>
+          </w:tcPr>
+          <w:p>
             <w:bookmarkStart w:id="0" w:name="_GoBack"/>
             <w:bookmarkEnd w:id="0"/>
           </w:p>
-        </w:tc>
-        <w:tc>
-          <w:tcPr>
-            <w:tcW w:w="3192" w:type="dxa"/>
-          </w:tcPr>
-          <w:p/>
-        </w:tc>
-        <w:tc>
-          <w:tcPr>
-            <w:tcW w:w="3192" w:type="dxa"/>
-          </w:tcPr>
-          <w:p/>
-        </w:tc>
-      </w:tr>
-      <w:tr>
-        <w:tc>
-          <w:tcPr>
-            <w:tcW w:w="3192" w:type="dxa"/>
-          </w:tcPr>
-          <w:p/>
-        </w:tc>
-        <w:tc>
-          <w:tcPr>
-            <w:tcW w:w="3192" w:type="dxa"/>
-          </w:tcPr>
-          <w:p/>
-        </w:tc>
-        <w:tc>
-          <w:tcPr>
-            <w:tcW w:w="3192" w:type="dxa"/>
-          </w:tcPr>
-          <w:p/>
-        </w:tc>
-      </w:tr>
-      <w:tr>
-        <w:tc>
-          <w:tcPr>
-            <w:tcW w:w="3192" w:type="dxa"/>
-          </w:tcPr>
-          <w:p/>
-        </w:tc>
-        <w:tc>
-          <w:tcPr>
-            <w:tcW w:w="3192" w:type="dxa"/>
-          </w:tcPr>
-          <w:p/>
-        </w:tc>
-        <w:tc>
-          <w:tcPr>
-            <w:tcW w:w="3192" w:type="dxa"/>
-          </w:tcPr>
-          <w:p/>
-        </w:tc>
-      </w:tr>
-      <w:tr>
-        <w:tc>
-          <w:tcPr>
-            <w:tcW w:w="3192" w:type="dxa"/>
-          </w:tcPr>
-          <w:p/>
         </w:tc>
         <w:tc>
           <w:tcPr>

</xml_diff>

<commit_message>
draft of experience layer implementation
</commit_message>
<xml_diff>
--- a/user stories/Project 3 User Stories.docx
+++ b/user stories/Project 3 User Stories.docx
@@ -157,8 +157,13 @@
             <w:r>
               <w:t xml:space="preserve">When I log on to the home page, I want to be able to see the </w:t>
             </w:r>
-            <w:r>
-              <w:t>highest rated products</w:t>
+            <w:bookmarkStart w:id="0" w:name="_GoBack"/>
+            <w:bookmarkEnd w:id="0"/>
+            <w:r>
+              <w:t>most recent</w:t>
+            </w:r>
+            <w:r>
+              <w:t xml:space="preserve"> products</w:t>
             </w:r>
           </w:p>
         </w:tc>
@@ -252,10 +257,7 @@
           <w:tcPr>
             <w:tcW w:w="3192" w:type="dxa"/>
           </w:tcPr>
-          <w:p>
-            <w:bookmarkStart w:id="0" w:name="_GoBack"/>
-            <w:bookmarkEnd w:id="0"/>
-          </w:p>
+          <w:p/>
         </w:tc>
         <w:tc>
           <w:tcPr>

</xml_diff>

<commit_message>
updated user stories, fixed some links
</commit_message>
<xml_diff>
--- a/user stories/Project 3 User Stories.docx
+++ b/user stories/Project 3 User Stories.docx
@@ -1,6 +1,6 @@
 
 <file path=word/document.xml><?xml version="1.0" encoding="utf-8"?>
-<w:document xmlns:wpc="http://schemas.microsoft.com/office/word/2010/wordprocessingCanvas" xmlns:mc="http://schemas.openxmlformats.org/markup-compatibility/2006" xmlns:o="urn:schemas-microsoft-com:office:office" xmlns:r="http://schemas.openxmlformats.org/officeDocument/2006/relationships" xmlns:m="http://schemas.openxmlformats.org/officeDocument/2006/math" xmlns:v="urn:schemas-microsoft-com:vml" xmlns:wp14="http://schemas.microsoft.com/office/word/2010/wordprocessingDrawing" xmlns:wp="http://schemas.openxmlformats.org/drawingml/2006/wordprocessingDrawing" xmlns:w10="urn:schemas-microsoft-com:office:word" xmlns:w="http://schemas.openxmlformats.org/wordprocessingml/2006/main" xmlns:w14="http://schemas.microsoft.com/office/word/2010/wordml" xmlns:wpg="http://schemas.microsoft.com/office/word/2010/wordprocessingGroup" xmlns:wpi="http://schemas.microsoft.com/office/word/2010/wordprocessingInk" xmlns:wne="http://schemas.microsoft.com/office/word/2006/wordml" xmlns:wps="http://schemas.microsoft.com/office/word/2010/wordprocessingShape" mc:Ignorable="w14 wp14">
+<w:document xmlns:wpc="http://schemas.microsoft.com/office/word/2010/wordprocessingCanvas" xmlns:mo="http://schemas.microsoft.com/office/mac/office/2008/main" xmlns:mc="http://schemas.openxmlformats.org/markup-compatibility/2006" xmlns:mv="urn:schemas-microsoft-com:mac:vml" xmlns:o="urn:schemas-microsoft-com:office:office" xmlns:r="http://schemas.openxmlformats.org/officeDocument/2006/relationships" xmlns:m="http://schemas.openxmlformats.org/officeDocument/2006/math" xmlns:v="urn:schemas-microsoft-com:vml" xmlns:wp14="http://schemas.microsoft.com/office/word/2010/wordprocessingDrawing" xmlns:wp="http://schemas.openxmlformats.org/drawingml/2006/wordprocessingDrawing" xmlns:w10="urn:schemas-microsoft-com:office:word" xmlns:w="http://schemas.openxmlformats.org/wordprocessingml/2006/main" xmlns:w14="http://schemas.microsoft.com/office/word/2010/wordml" xmlns:wpg="http://schemas.microsoft.com/office/word/2010/wordprocessingGroup" xmlns:wpi="http://schemas.microsoft.com/office/word/2010/wordprocessingInk" xmlns:wne="http://schemas.microsoft.com/office/word/2006/wordml" xmlns:wps="http://schemas.microsoft.com/office/word/2010/wordprocessingShape" mc:Ignorable="w14 wp14">
   <w:body>
     <w:p>
       <w:pPr>
@@ -86,15 +86,7 @@
           </w:tcPr>
           <w:p>
             <w:r>
-              <w:t xml:space="preserve">It displays bicycle objects and detail page links that work via our tiered </w:t>
-            </w:r>
-            <w:proofErr w:type="spellStart"/>
-            <w:r>
-              <w:t>api</w:t>
-            </w:r>
-            <w:proofErr w:type="spellEnd"/>
-            <w:r>
-              <w:t xml:space="preserve"> model.</w:t>
+              <w:t>It displays bicycle objects and detail page links that work via our tiered api model.</w:t>
             </w:r>
           </w:p>
           <w:p/>
@@ -127,25 +119,30 @@
           </w:tcPr>
           <w:p>
             <w:r>
-              <w:t xml:space="preserve">Our detail pages can pick up individual item and review models-objects via our </w:t>
-            </w:r>
-            <w:proofErr w:type="spellStart"/>
-            <w:r>
-              <w:t>api</w:t>
-            </w:r>
-            <w:proofErr w:type="spellEnd"/>
-            <w:r>
-              <w:t xml:space="preserve"> layers correctly. Our detail pages can pick up data via our </w:t>
-            </w:r>
-            <w:proofErr w:type="spellStart"/>
-            <w:r>
-              <w:t>api</w:t>
-            </w:r>
-            <w:proofErr w:type="spellEnd"/>
-            <w:r>
-              <w:t xml:space="preserve"> layers correctly.</w:t>
-            </w:r>
-          </w:p>
+              <w:t>Our detail pages can pick up individual item and review models-objects via our api layers correctly. Our detail pages can pick up data via our api layers correctly.</w:t>
+            </w:r>
+          </w:p>
+          <w:p>
+            <w:pPr>
+              <w:tabs>
+                <w:tab w:val="left" w:pos="2016"/>
+              </w:tabs>
+            </w:pPr>
+            <w:r>
+              <w:t xml:space="preserve">Test case: </w:t>
+            </w:r>
+          </w:p>
+          <w:p>
+            <w:pPr>
+              <w:tabs>
+                <w:tab w:val="left" w:pos="2016"/>
+              </w:tabs>
+            </w:pPr>
+            <w:r>
+              <w:t>GetItemItestCase()</w:t>
+            </w:r>
+          </w:p>
+          <w:p/>
         </w:tc>
       </w:tr>
       <w:tr>
@@ -157,33 +154,89 @@
             <w:r>
               <w:t xml:space="preserve">When I log on to the home page, I want to be able to see the </w:t>
             </w:r>
+            <w:r>
+              <w:t>most recent</w:t>
+            </w:r>
+            <w:r>
+              <w:t xml:space="preserve"> products</w:t>
+            </w:r>
+          </w:p>
+        </w:tc>
+        <w:tc>
+          <w:tcPr>
+            <w:tcW w:w="3192" w:type="dxa"/>
+          </w:tcPr>
+          <w:p>
+            <w:r>
+              <w:t>The function embedded in the html will call a service in the experience layer which will pass it info on the bike item.</w:t>
+            </w:r>
+          </w:p>
+        </w:tc>
+        <w:tc>
+          <w:tcPr>
+            <w:tcW w:w="3192" w:type="dxa"/>
+          </w:tcPr>
+          <w:p>
+            <w:r>
+              <w:t>It displays fixtures with certain priority numbers correctly.</w:t>
+            </w:r>
+          </w:p>
+          <w:p>
+            <w:r>
+              <w:t>Test case:</w:t>
+            </w:r>
+          </w:p>
+          <w:p>
+            <w:r>
+              <w:t>GetHomeTestCase()</w:t>
+            </w:r>
+          </w:p>
+        </w:tc>
+      </w:tr>
+      <w:tr>
+        <w:tc>
+          <w:tcPr>
+            <w:tcW w:w="3192" w:type="dxa"/>
+          </w:tcPr>
+          <w:p>
+            <w:r>
+              <w:t>I want to see the style</w:t>
+            </w:r>
+            <w:r>
+              <w:t xml:space="preserve"> of bike in the item detail page</w:t>
+            </w:r>
+          </w:p>
+        </w:tc>
+        <w:tc>
+          <w:tcPr>
+            <w:tcW w:w="3192" w:type="dxa"/>
+          </w:tcPr>
+          <w:p>
+            <w:r>
+              <w:t>Style</w:t>
+            </w:r>
+            <w:r>
+              <w:t xml:space="preserve"> of bike shows up on item page. </w:t>
+            </w:r>
+          </w:p>
+        </w:tc>
+        <w:tc>
+          <w:tcPr>
+            <w:tcW w:w="3192" w:type="dxa"/>
+          </w:tcPr>
+          <w:p>
+            <w:r>
+              <w:t>Test case:</w:t>
+            </w:r>
+          </w:p>
+          <w:p>
+            <w:r>
+              <w:t>GetItemStyle</w:t>
+            </w:r>
             <w:bookmarkStart w:id="0" w:name="_GoBack"/>
             <w:bookmarkEnd w:id="0"/>
             <w:r>
-              <w:t>most recent</w:t>
-            </w:r>
-            <w:r>
-              <w:t xml:space="preserve"> products</w:t>
-            </w:r>
-          </w:p>
-        </w:tc>
-        <w:tc>
-          <w:tcPr>
-            <w:tcW w:w="3192" w:type="dxa"/>
-          </w:tcPr>
-          <w:p>
-            <w:r>
-              <w:t>The function embedded in the html will call a service in the experience layer which will pass it info on the bike item.</w:t>
-            </w:r>
-          </w:p>
-        </w:tc>
-        <w:tc>
-          <w:tcPr>
-            <w:tcW w:w="3192" w:type="dxa"/>
-          </w:tcPr>
-          <w:p>
-            <w:r>
-              <w:t>It displays fixtures with certain priority numbers correctly.</w:t>
+              <w:t>TestCase()</w:t>
             </w:r>
           </w:p>
         </w:tc>
@@ -195,27 +248,27 @@
           </w:tcPr>
           <w:p>
             <w:r>
-              <w:t>I want to be able to see an item list page via a dummy search page</w:t>
-            </w:r>
-          </w:p>
-        </w:tc>
-        <w:tc>
-          <w:tcPr>
-            <w:tcW w:w="3192" w:type="dxa"/>
-          </w:tcPr>
-          <w:p>
-            <w:r>
-              <w:t>A read only page of all the items</w:t>
-            </w:r>
-          </w:p>
-        </w:tc>
-        <w:tc>
-          <w:tcPr>
-            <w:tcW w:w="3192" w:type="dxa"/>
-          </w:tcPr>
-          <w:p>
-            <w:r>
-              <w:t>When we go to the item list page we are able to see details on all the items</w:t>
+              <w:t>An About Us page detailing the description of the business and what its functions are</w:t>
+            </w:r>
+          </w:p>
+        </w:tc>
+        <w:tc>
+          <w:tcPr>
+            <w:tcW w:w="3192" w:type="dxa"/>
+          </w:tcPr>
+          <w:p>
+            <w:r>
+              <w:t>A read only page detailing information about the site, founders, technologies, etc.</w:t>
+            </w:r>
+          </w:p>
+        </w:tc>
+        <w:tc>
+          <w:tcPr>
+            <w:tcW w:w="3192" w:type="dxa"/>
+          </w:tcPr>
+          <w:p>
+            <w:r>
+              <w:t>When we go to the About Us page we can see information about the company</w:t>
             </w:r>
           </w:p>
         </w:tc>
@@ -227,27 +280,35 @@
           </w:tcPr>
           <w:p>
             <w:r>
-              <w:t>An About Us page detailing the description of the business and what its functions are</w:t>
-            </w:r>
-          </w:p>
-        </w:tc>
-        <w:tc>
-          <w:tcPr>
-            <w:tcW w:w="3192" w:type="dxa"/>
-          </w:tcPr>
-          <w:p>
-            <w:r>
-              <w:t>A read only page detailing information about the site, founders, technologies, etc.</w:t>
-            </w:r>
-          </w:p>
-        </w:tc>
-        <w:tc>
-          <w:tcPr>
-            <w:tcW w:w="3192" w:type="dxa"/>
-          </w:tcPr>
-          <w:p>
-            <w:r>
-              <w:t>When we go to the About Us page we can see information about the company</w:t>
+              <w:t>I want to see the ratings on each item</w:t>
+            </w:r>
+          </w:p>
+        </w:tc>
+        <w:tc>
+          <w:tcPr>
+            <w:tcW w:w="3192" w:type="dxa"/>
+          </w:tcPr>
+          <w:p>
+            <w:r>
+              <w:t>Ratings show up on item details page</w:t>
+            </w:r>
+          </w:p>
+        </w:tc>
+        <w:tc>
+          <w:tcPr>
+            <w:tcW w:w="3192" w:type="dxa"/>
+          </w:tcPr>
+          <w:p>
+            <w:r>
+              <w:t>Unit test case:</w:t>
+            </w:r>
+          </w:p>
+          <w:p>
+            <w:r>
+              <w:t>GetItemRatingTestCase</w:t>
+            </w:r>
+            <w:r>
+              <w:t>()</w:t>
             </w:r>
           </w:p>
         </w:tc>
@@ -257,42 +318,40 @@
           <w:tcPr>
             <w:tcW w:w="3192" w:type="dxa"/>
           </w:tcPr>
-          <w:p/>
-        </w:tc>
-        <w:tc>
-          <w:tcPr>
-            <w:tcW w:w="3192" w:type="dxa"/>
-          </w:tcPr>
-          <w:p/>
-        </w:tc>
-        <w:tc>
-          <w:tcPr>
-            <w:tcW w:w="3192" w:type="dxa"/>
-          </w:tcPr>
-          <w:p/>
-        </w:tc>
-      </w:tr>
-      <w:tr>
-        <w:tc>
-          <w:tcPr>
-            <w:tcW w:w="3192" w:type="dxa"/>
-          </w:tcPr>
-          <w:p/>
-        </w:tc>
-        <w:tc>
-          <w:tcPr>
-            <w:tcW w:w="3192" w:type="dxa"/>
-          </w:tcPr>
-          <w:p/>
-        </w:tc>
-        <w:tc>
-          <w:tcPr>
-            <w:tcW w:w="3192" w:type="dxa"/>
-          </w:tcPr>
-          <w:p/>
+          <w:p>
+            <w:r>
+              <w:t>I want to see the item description of each item</w:t>
+            </w:r>
+          </w:p>
+        </w:tc>
+        <w:tc>
+          <w:tcPr>
+            <w:tcW w:w="3192" w:type="dxa"/>
+          </w:tcPr>
+          <w:p>
+            <w:r>
+              <w:t>Item description shows up on the item page</w:t>
+            </w:r>
+          </w:p>
+        </w:tc>
+        <w:tc>
+          <w:tcPr>
+            <w:tcW w:w="3192" w:type="dxa"/>
+          </w:tcPr>
+          <w:p>
+            <w:r>
+              <w:t>Unit test case:</w:t>
+            </w:r>
+          </w:p>
+          <w:p>
+            <w:r>
+              <w:t>GetItemDescriptionTestCase()</w:t>
+            </w:r>
+          </w:p>
         </w:tc>
       </w:tr>
     </w:tbl>
+    <w:p/>
     <w:p/>
     <w:sectPr>
       <w:pgSz w:w="12240" w:h="15840"/>
@@ -317,7 +376,7 @@
     </w:rPrDefault>
     <w:pPrDefault/>
   </w:docDefaults>
-  <w:latentStyles w:defLockedState="0" w:defUIPriority="99" w:defSemiHidden="1" w:defUnhideWhenUsed="1" w:defQFormat="0" w:count="267">
+  <w:latentStyles w:defLockedState="0" w:defUIPriority="99" w:defSemiHidden="1" w:defUnhideWhenUsed="1" w:defQFormat="0" w:count="276">
     <w:lsdException w:name="Normal" w:semiHidden="0" w:uiPriority="0" w:unhideWhenUsed="0" w:qFormat="1"/>
     <w:lsdException w:name="heading 1" w:semiHidden="0" w:uiPriority="9" w:unhideWhenUsed="0" w:qFormat="1"/>
     <w:lsdException w:name="heading 2" w:uiPriority="9" w:qFormat="1"/>
@@ -514,7 +573,7 @@
 </file>
 
 <file path=word/stylesWithEffects.xml><?xml version="1.0" encoding="utf-8"?>
-<w:styles xmlns:wpc="http://schemas.microsoft.com/office/word/2010/wordprocessingCanvas" xmlns:mc="http://schemas.openxmlformats.org/markup-compatibility/2006" xmlns:o="urn:schemas-microsoft-com:office:office" xmlns:r="http://schemas.openxmlformats.org/officeDocument/2006/relationships" xmlns:m="http://schemas.openxmlformats.org/officeDocument/2006/math" xmlns:v="urn:schemas-microsoft-com:vml" xmlns:wp14="http://schemas.microsoft.com/office/word/2010/wordprocessingDrawing" xmlns:wp="http://schemas.openxmlformats.org/drawingml/2006/wordprocessingDrawing" xmlns:w10="urn:schemas-microsoft-com:office:word" xmlns:w="http://schemas.openxmlformats.org/wordprocessingml/2006/main" xmlns:w14="http://schemas.microsoft.com/office/word/2010/wordml" xmlns:wpg="http://schemas.microsoft.com/office/word/2010/wordprocessingGroup" xmlns:wpi="http://schemas.microsoft.com/office/word/2010/wordprocessingInk" xmlns:wne="http://schemas.microsoft.com/office/word/2006/wordml" xmlns:wps="http://schemas.microsoft.com/office/word/2010/wordprocessingShape" mc:Ignorable="w14 wp14">
+<w:styles xmlns:wpc="http://schemas.microsoft.com/office/word/2010/wordprocessingCanvas" xmlns:mo="http://schemas.microsoft.com/office/mac/office/2008/main" xmlns:mc="http://schemas.openxmlformats.org/markup-compatibility/2006" xmlns:mv="urn:schemas-microsoft-com:mac:vml" xmlns:o="urn:schemas-microsoft-com:office:office" xmlns:r="http://schemas.openxmlformats.org/officeDocument/2006/relationships" xmlns:m="http://schemas.openxmlformats.org/officeDocument/2006/math" xmlns:v="urn:schemas-microsoft-com:vml" xmlns:wp14="http://schemas.microsoft.com/office/word/2010/wordprocessingDrawing" xmlns:wp="http://schemas.openxmlformats.org/drawingml/2006/wordprocessingDrawing" xmlns:w10="urn:schemas-microsoft-com:office:word" xmlns:w="http://schemas.openxmlformats.org/wordprocessingml/2006/main" xmlns:w14="http://schemas.microsoft.com/office/word/2010/wordml" xmlns:wpg="http://schemas.microsoft.com/office/word/2010/wordprocessingGroup" xmlns:wpi="http://schemas.microsoft.com/office/word/2010/wordprocessingInk" xmlns:wne="http://schemas.microsoft.com/office/word/2006/wordml" xmlns:wps="http://schemas.microsoft.com/office/word/2010/wordprocessingShape" mc:Ignorable="w14 wp14">
   <w:docDefaults>
     <w:rPrDefault>
       <w:rPr>
@@ -526,7 +585,7 @@
     </w:rPrDefault>
     <w:pPrDefault/>
   </w:docDefaults>
-  <w:latentStyles w:defLockedState="0" w:defUIPriority="99" w:defSemiHidden="1" w:defUnhideWhenUsed="1" w:defQFormat="0" w:count="267">
+  <w:latentStyles w:defLockedState="0" w:defUIPriority="99" w:defSemiHidden="1" w:defUnhideWhenUsed="1" w:defQFormat="0" w:count="276">
     <w:lsdException w:name="Normal" w:semiHidden="0" w:uiPriority="0" w:unhideWhenUsed="0" w:qFormat="1"/>
     <w:lsdException w:name="heading 1" w:semiHidden="0" w:uiPriority="9" w:unhideWhenUsed="0" w:qFormat="1"/>
     <w:lsdException w:name="heading 2" w:uiPriority="9" w:qFormat="1"/>

</xml_diff>